<commit_message>
update lib for rnns
</commit_message>
<xml_diff>
--- a/Training And Building RNN.docx
+++ b/Training And Building RNN.docx
@@ -23,7 +23,7 @@
         <w:pStyle w:val="ListParagraph"/>
         <w:numPr>
           <w:ilvl w:val="0"/>
-          <w:numId w:val="1"/>
+          <w:numId w:val="6"/>
         </w:numPr>
         <w:outlineLvl w:val="0"/>
         <w:rPr>
@@ -58,7 +58,7 @@
         <w:pStyle w:val="ListParagraph"/>
         <w:numPr>
           <w:ilvl w:val="0"/>
-          <w:numId w:val="1"/>
+          <w:numId w:val="2"/>
         </w:numPr>
         <w:outlineLvl w:val="0"/>
         <w:rPr>
@@ -71,35 +71,25 @@
           <w:sz w:val="28"/>
           <w:szCs w:val="28"/>
         </w:rPr>
-        <w:t>Datasets (Type Data, classif</w:t>
-      </w:r>
-      <w:r>
-        <w:rPr>
-          <w:sz w:val="28"/>
-          <w:szCs w:val="28"/>
-        </w:rPr>
-        <w:t>ication</w:t>
-      </w:r>
-      <w:r>
-        <w:rPr>
-          <w:sz w:val="28"/>
-          <w:szCs w:val="28"/>
-        </w:rPr>
-        <w:t xml:space="preserve"> Data</w:t>
-      </w:r>
-      <w:r>
-        <w:rPr>
-          <w:sz w:val="28"/>
-          <w:szCs w:val="28"/>
-        </w:rPr>
-        <w:t>, Data Source</w:t>
-      </w:r>
-      <w:r>
-        <w:rPr>
-          <w:sz w:val="28"/>
-          <w:szCs w:val="28"/>
-        </w:rPr>
-        <w:t>).</w:t>
+        <w:t>Rnn simple :</w:t>
+      </w:r>
+    </w:p>
+    <w:p>
+      <w:pPr>
+        <w:pStyle w:val="ListParagraph"/>
+        <w:ind w:left="1080"/>
+        <w:outlineLvl w:val="0"/>
+        <w:rPr>
+          <w:sz w:val="28"/>
+          <w:szCs w:val="28"/>
+        </w:rPr>
+      </w:pPr>
+      <w:r>
+        <w:rPr>
+          <w:sz w:val="28"/>
+          <w:szCs w:val="28"/>
+        </w:rPr>
+        <w:t>Sử dụng rnn để xử lí bài toán ngôn ngữ tự nhiên: đánh giá tiêu cực hoặc tích cực dựa trên những bình luận</w:t>
       </w:r>
     </w:p>
     <w:p>
@@ -107,7 +97,7 @@
         <w:pStyle w:val="ListParagraph"/>
         <w:numPr>
           <w:ilvl w:val="0"/>
-          <w:numId w:val="1"/>
+          <w:numId w:val="2"/>
         </w:numPr>
         <w:outlineLvl w:val="0"/>
         <w:rPr>
@@ -120,7 +110,25 @@
           <w:sz w:val="28"/>
           <w:szCs w:val="28"/>
         </w:rPr>
-        <w:t>Training Process (How to Train).</w:t>
+        <w:t>StockPredictVinamilk</w:t>
+      </w:r>
+    </w:p>
+    <w:p>
+      <w:pPr>
+        <w:pStyle w:val="ListParagraph"/>
+        <w:ind w:left="1080"/>
+        <w:outlineLvl w:val="0"/>
+        <w:rPr>
+          <w:sz w:val="28"/>
+          <w:szCs w:val="28"/>
+        </w:rPr>
+      </w:pPr>
+      <w:r>
+        <w:rPr>
+          <w:sz w:val="28"/>
+          <w:szCs w:val="28"/>
+        </w:rPr>
+        <w:t xml:space="preserve">Sử dụng rnn để dự đoán giá cổ phiếu </w:t>
       </w:r>
     </w:p>
     <w:p>
@@ -128,7 +136,7 @@
         <w:pStyle w:val="ListParagraph"/>
         <w:numPr>
           <w:ilvl w:val="0"/>
-          <w:numId w:val="1"/>
+          <w:numId w:val="6"/>
         </w:numPr>
         <w:outlineLvl w:val="0"/>
         <w:rPr>
@@ -141,6 +149,243 @@
           <w:sz w:val="28"/>
           <w:szCs w:val="28"/>
         </w:rPr>
+        <w:t>Datasets (Type Data, classif</w:t>
+      </w:r>
+      <w:r>
+        <w:rPr>
+          <w:sz w:val="28"/>
+          <w:szCs w:val="28"/>
+        </w:rPr>
+        <w:t>ication</w:t>
+      </w:r>
+      <w:r>
+        <w:rPr>
+          <w:sz w:val="28"/>
+          <w:szCs w:val="28"/>
+        </w:rPr>
+        <w:t xml:space="preserve"> Data</w:t>
+      </w:r>
+      <w:r>
+        <w:rPr>
+          <w:sz w:val="28"/>
+          <w:szCs w:val="28"/>
+        </w:rPr>
+        <w:t>, Data Source</w:t>
+      </w:r>
+      <w:r>
+        <w:rPr>
+          <w:sz w:val="28"/>
+          <w:szCs w:val="28"/>
+        </w:rPr>
+        <w:t>).</w:t>
+      </w:r>
+    </w:p>
+    <w:p>
+      <w:pPr>
+        <w:pStyle w:val="ListParagraph"/>
+        <w:outlineLvl w:val="0"/>
+        <w:rPr>
+          <w:sz w:val="28"/>
+          <w:szCs w:val="28"/>
+        </w:rPr>
+      </w:pPr>
+      <w:r>
+        <w:rPr>
+          <w:sz w:val="28"/>
+          <w:szCs w:val="28"/>
+        </w:rPr>
+        <w:t>1.Rnn simple :</w:t>
+      </w:r>
+    </w:p>
+    <w:p>
+      <w:pPr>
+        <w:pStyle w:val="ListParagraph"/>
+        <w:ind w:left="1080"/>
+        <w:outlineLvl w:val="0"/>
+        <w:rPr>
+          <w:sz w:val="28"/>
+          <w:szCs w:val="28"/>
+        </w:rPr>
+      </w:pPr>
+      <w:r>
+        <w:rPr>
+          <w:sz w:val="28"/>
+          <w:szCs w:val="28"/>
+        </w:rPr>
+        <w:t>Dựa trên dữ liệu tự làm</w:t>
+      </w:r>
+    </w:p>
+    <w:p>
+      <w:pPr>
+        <w:pStyle w:val="ListParagraph"/>
+        <w:outlineLvl w:val="0"/>
+        <w:rPr>
+          <w:sz w:val="28"/>
+          <w:szCs w:val="28"/>
+        </w:rPr>
+      </w:pPr>
+      <w:r>
+        <w:rPr>
+          <w:sz w:val="28"/>
+          <w:szCs w:val="28"/>
+        </w:rPr>
+        <w:t>2.</w:t>
+      </w:r>
+      <w:r>
+        <w:rPr>
+          <w:sz w:val="28"/>
+          <w:szCs w:val="28"/>
+        </w:rPr>
+        <w:t>StockPredictVinamilk</w:t>
+      </w:r>
+    </w:p>
+    <w:p>
+      <w:pPr>
+        <w:pStyle w:val="ListParagraph"/>
+        <w:ind w:left="1080"/>
+        <w:outlineLvl w:val="0"/>
+        <w:rPr>
+          <w:sz w:val="28"/>
+          <w:szCs w:val="28"/>
+        </w:rPr>
+      </w:pPr>
+      <w:r>
+        <w:rPr>
+          <w:sz w:val="28"/>
+          <w:szCs w:val="28"/>
+        </w:rPr>
+        <w:t>Sử dụng dữ liệu giá cổ phiếu của vinamilk</w:t>
+      </w:r>
+    </w:p>
+    <w:p>
+      <w:pPr>
+        <w:pStyle w:val="ListParagraph"/>
+        <w:numPr>
+          <w:ilvl w:val="0"/>
+          <w:numId w:val="6"/>
+        </w:numPr>
+        <w:outlineLvl w:val="0"/>
+        <w:rPr>
+          <w:sz w:val="28"/>
+          <w:szCs w:val="28"/>
+        </w:rPr>
+      </w:pPr>
+      <w:r>
+        <w:rPr>
+          <w:sz w:val="28"/>
+          <w:szCs w:val="28"/>
+        </w:rPr>
+        <w:t>Training Process (How to Train).</w:t>
+      </w:r>
+    </w:p>
+    <w:p>
+      <w:pPr>
+        <w:pStyle w:val="ListParagraph"/>
+        <w:numPr>
+          <w:ilvl w:val="0"/>
+          <w:numId w:val="3"/>
+        </w:numPr>
+        <w:spacing w:line="256" w:lineRule="auto"/>
+        <w:outlineLvl w:val="0"/>
+        <w:rPr>
+          <w:sz w:val="28"/>
+          <w:szCs w:val="28"/>
+        </w:rPr>
+      </w:pPr>
+      <w:r>
+        <w:rPr>
+          <w:sz w:val="28"/>
+          <w:szCs w:val="28"/>
+        </w:rPr>
+        <w:t>Rnn simple :</w:t>
+      </w:r>
+    </w:p>
+    <w:p>
+      <w:pPr>
+        <w:pStyle w:val="ListParagraph"/>
+        <w:ind w:left="1080"/>
+        <w:outlineLvl w:val="0"/>
+        <w:rPr>
+          <w:sz w:val="28"/>
+          <w:szCs w:val="28"/>
+        </w:rPr>
+      </w:pPr>
+      <w:r>
+        <w:rPr>
+          <w:sz w:val="28"/>
+          <w:szCs w:val="28"/>
+        </w:rPr>
+        <w:t>Sử dụng thư viện keras của python</w:t>
+      </w:r>
+    </w:p>
+    <w:p>
+      <w:pPr>
+        <w:pStyle w:val="ListParagraph"/>
+        <w:numPr>
+          <w:ilvl w:val="0"/>
+          <w:numId w:val="3"/>
+        </w:numPr>
+        <w:spacing w:line="256" w:lineRule="auto"/>
+        <w:outlineLvl w:val="0"/>
+        <w:rPr>
+          <w:sz w:val="28"/>
+          <w:szCs w:val="28"/>
+        </w:rPr>
+      </w:pPr>
+      <w:r>
+        <w:rPr>
+          <w:sz w:val="28"/>
+          <w:szCs w:val="28"/>
+        </w:rPr>
+        <w:t>StockPredictVinamilk</w:t>
+      </w:r>
+    </w:p>
+    <w:p>
+      <w:pPr>
+        <w:pStyle w:val="ListParagraph"/>
+        <w:ind w:left="1080"/>
+        <w:outlineLvl w:val="0"/>
+        <w:rPr>
+          <w:sz w:val="28"/>
+          <w:szCs w:val="28"/>
+        </w:rPr>
+      </w:pPr>
+      <w:r>
+        <w:rPr>
+          <w:sz w:val="28"/>
+          <w:szCs w:val="28"/>
+        </w:rPr>
+        <w:t>Sử dụng thư viện keras của python</w:t>
+      </w:r>
+    </w:p>
+    <w:p>
+      <w:pPr>
+        <w:pStyle w:val="ListParagraph"/>
+        <w:outlineLvl w:val="0"/>
+        <w:rPr>
+          <w:sz w:val="28"/>
+          <w:szCs w:val="28"/>
+        </w:rPr>
+      </w:pPr>
+    </w:p>
+    <w:p>
+      <w:pPr>
+        <w:pStyle w:val="ListParagraph"/>
+        <w:numPr>
+          <w:ilvl w:val="0"/>
+          <w:numId w:val="5"/>
+        </w:numPr>
+        <w:outlineLvl w:val="0"/>
+        <w:rPr>
+          <w:sz w:val="28"/>
+          <w:szCs w:val="28"/>
+        </w:rPr>
+      </w:pPr>
+      <w:r>
+        <w:rPr>
+          <w:sz w:val="28"/>
+          <w:szCs w:val="28"/>
+        </w:rPr>
         <w:t>Implement RNN (</w:t>
       </w:r>
       <w:r>
@@ -177,6 +422,358 @@
           <w:szCs w:val="28"/>
         </w:rPr>
         <w:t>.</w:t>
+      </w:r>
+    </w:p>
+    <w:p>
+      <w:pPr>
+        <w:pStyle w:val="ListParagraph"/>
+        <w:outlineLvl w:val="0"/>
+        <w:rPr>
+          <w:sz w:val="28"/>
+          <w:szCs w:val="28"/>
+        </w:rPr>
+      </w:pPr>
+      <w:r>
+        <w:rPr>
+          <w:sz w:val="28"/>
+          <w:szCs w:val="28"/>
+        </w:rPr>
+        <w:t>1</w:t>
+      </w:r>
+      <w:r>
+        <w:rPr>
+          <w:sz w:val="28"/>
+          <w:szCs w:val="28"/>
+        </w:rPr>
+        <w:t>Yêu cầu</w:t>
+      </w:r>
+    </w:p>
+    <w:p>
+      <w:pPr>
+        <w:pStyle w:val="ListParagraph"/>
+        <w:outlineLvl w:val="0"/>
+        <w:rPr>
+          <w:sz w:val="28"/>
+          <w:szCs w:val="28"/>
+        </w:rPr>
+      </w:pPr>
+    </w:p>
+    <w:p>
+      <w:pPr>
+        <w:pStyle w:val="ListParagraph"/>
+        <w:outlineLvl w:val="0"/>
+        <w:rPr>
+          <w:sz w:val="28"/>
+          <w:szCs w:val="28"/>
+        </w:rPr>
+      </w:pPr>
+      <w:r>
+        <w:rPr>
+          <w:sz w:val="28"/>
+          <w:szCs w:val="28"/>
+        </w:rPr>
+        <w:t>- Python 3.x</w:t>
+      </w:r>
+    </w:p>
+    <w:p>
+      <w:pPr>
+        <w:pStyle w:val="ListParagraph"/>
+        <w:outlineLvl w:val="0"/>
+        <w:rPr>
+          <w:sz w:val="28"/>
+          <w:szCs w:val="28"/>
+        </w:rPr>
+      </w:pPr>
+      <w:r>
+        <w:rPr>
+          <w:sz w:val="28"/>
+          <w:szCs w:val="28"/>
+        </w:rPr>
+        <w:t>- Thư viện: pandas, numpy, scikit-learn, keras, ...</w:t>
+      </w:r>
+    </w:p>
+    <w:p>
+      <w:pPr>
+        <w:pStyle w:val="ListParagraph"/>
+        <w:outlineLvl w:val="0"/>
+        <w:rPr>
+          <w:sz w:val="28"/>
+          <w:szCs w:val="28"/>
+        </w:rPr>
+      </w:pPr>
+    </w:p>
+    <w:p>
+      <w:pPr>
+        <w:pStyle w:val="ListParagraph"/>
+        <w:numPr>
+          <w:ilvl w:val="0"/>
+          <w:numId w:val="7"/>
+        </w:numPr>
+        <w:outlineLvl w:val="0"/>
+        <w:rPr>
+          <w:sz w:val="28"/>
+          <w:szCs w:val="28"/>
+        </w:rPr>
+      </w:pPr>
+      <w:r>
+        <w:rPr>
+          <w:sz w:val="28"/>
+          <w:szCs w:val="28"/>
+        </w:rPr>
+        <w:t>Cài đặt</w:t>
+      </w:r>
+    </w:p>
+    <w:p>
+      <w:pPr>
+        <w:pStyle w:val="ListParagraph"/>
+        <w:outlineLvl w:val="0"/>
+        <w:rPr>
+          <w:sz w:val="28"/>
+          <w:szCs w:val="28"/>
+        </w:rPr>
+      </w:pPr>
+    </w:p>
+    <w:p>
+      <w:pPr>
+        <w:pStyle w:val="ListParagraph"/>
+        <w:numPr>
+          <w:ilvl w:val="0"/>
+          <w:numId w:val="4"/>
+        </w:numPr>
+        <w:outlineLvl w:val="0"/>
+        <w:rPr>
+          <w:sz w:val="28"/>
+          <w:szCs w:val="28"/>
+        </w:rPr>
+      </w:pPr>
+      <w:r>
+        <w:rPr>
+          <w:sz w:val="28"/>
+          <w:szCs w:val="28"/>
+        </w:rPr>
+        <w:t>Clone repo về máy:</w:t>
+      </w:r>
+    </w:p>
+    <w:p>
+      <w:pPr>
+        <w:pStyle w:val="ListParagraph"/>
+        <w:numPr>
+          <w:ilvl w:val="0"/>
+          <w:numId w:val="4"/>
+        </w:numPr>
+        <w:outlineLvl w:val="0"/>
+        <w:rPr>
+          <w:sz w:val="28"/>
+          <w:szCs w:val="28"/>
+        </w:rPr>
+      </w:pPr>
+      <w:r>
+        <w:rPr>
+          <w:sz w:val="28"/>
+          <w:szCs w:val="28"/>
+        </w:rPr>
+        <w:t>Tạo môi trường ảo:</w:t>
+      </w:r>
+    </w:p>
+    <w:p>
+      <w:pPr>
+        <w:ind w:left="1080"/>
+        <w:outlineLvl w:val="0"/>
+        <w:rPr>
+          <w:sz w:val="28"/>
+          <w:szCs w:val="28"/>
+        </w:rPr>
+      </w:pPr>
+      <w:r>
+        <w:rPr>
+          <w:sz w:val="28"/>
+          <w:szCs w:val="28"/>
+        </w:rPr>
+        <w:t>python -m venv .venv</w:t>
+      </w:r>
+    </w:p>
+    <w:p>
+      <w:pPr>
+        <w:pStyle w:val="ListParagraph"/>
+        <w:numPr>
+          <w:ilvl w:val="0"/>
+          <w:numId w:val="4"/>
+        </w:numPr>
+        <w:outlineLvl w:val="0"/>
+        <w:rPr>
+          <w:sz w:val="28"/>
+          <w:szCs w:val="28"/>
+        </w:rPr>
+      </w:pPr>
+      <w:r>
+        <w:rPr>
+          <w:sz w:val="28"/>
+          <w:szCs w:val="28"/>
+        </w:rPr>
+        <w:t>Kích hoạt môi trường ảo</w:t>
+      </w:r>
+    </w:p>
+    <w:p>
+      <w:pPr>
+        <w:ind w:left="360" w:firstLine="720"/>
+        <w:outlineLvl w:val="0"/>
+        <w:rPr>
+          <w:sz w:val="28"/>
+          <w:szCs w:val="28"/>
+        </w:rPr>
+      </w:pPr>
+      <w:r>
+        <w:rPr>
+          <w:sz w:val="28"/>
+          <w:szCs w:val="28"/>
+        </w:rPr>
+        <w:t>.venv\Scripts\activate</w:t>
+      </w:r>
+    </w:p>
+    <w:p>
+      <w:pPr>
+        <w:pStyle w:val="ListParagraph"/>
+        <w:numPr>
+          <w:ilvl w:val="0"/>
+          <w:numId w:val="4"/>
+        </w:numPr>
+        <w:outlineLvl w:val="0"/>
+        <w:rPr>
+          <w:sz w:val="28"/>
+          <w:szCs w:val="28"/>
+        </w:rPr>
+      </w:pPr>
+      <w:r>
+        <w:rPr>
+          <w:sz w:val="28"/>
+          <w:szCs w:val="28"/>
+        </w:rPr>
+        <w:lastRenderedPageBreak/>
+        <w:t>Cài đặt các thư viện:</w:t>
+      </w:r>
+    </w:p>
+    <w:p>
+      <w:pPr>
+        <w:pStyle w:val="ListParagraph"/>
+        <w:ind w:left="1080"/>
+        <w:outlineLvl w:val="0"/>
+        <w:rPr>
+          <w:sz w:val="28"/>
+          <w:szCs w:val="28"/>
+        </w:rPr>
+      </w:pPr>
+      <w:r>
+        <w:rPr>
+          <w:sz w:val="28"/>
+          <w:szCs w:val="28"/>
+        </w:rPr>
+        <w:t>pip install -r requirements.txt</w:t>
+      </w:r>
+    </w:p>
+    <w:p>
+      <w:pPr>
+        <w:pStyle w:val="ListParagraph"/>
+        <w:numPr>
+          <w:ilvl w:val="0"/>
+          <w:numId w:val="4"/>
+        </w:numPr>
+        <w:outlineLvl w:val="0"/>
+        <w:rPr>
+          <w:sz w:val="28"/>
+          <w:szCs w:val="28"/>
+        </w:rPr>
+      </w:pPr>
+      <w:r>
+        <w:rPr>
+          <w:sz w:val="28"/>
+          <w:szCs w:val="28"/>
+        </w:rPr>
+        <w:t>Run project:</w:t>
+      </w:r>
+    </w:p>
+    <w:p>
+      <w:pPr>
+        <w:ind w:left="1080"/>
+        <w:outlineLvl w:val="0"/>
+        <w:rPr>
+          <w:sz w:val="28"/>
+          <w:szCs w:val="28"/>
+        </w:rPr>
+      </w:pPr>
+      <w:r>
+        <w:rPr>
+          <w:sz w:val="28"/>
+          <w:szCs w:val="28"/>
+        </w:rPr>
+        <w:t>Mở cmd tại tệp</w:t>
+      </w:r>
+    </w:p>
+    <w:p>
+      <w:pPr>
+        <w:ind w:left="1080"/>
+        <w:outlineLvl w:val="0"/>
+        <w:rPr>
+          <w:sz w:val="28"/>
+          <w:szCs w:val="28"/>
+        </w:rPr>
+      </w:pPr>
+      <w:r>
+        <w:rPr>
+          <w:sz w:val="28"/>
+          <w:szCs w:val="28"/>
+        </w:rPr>
+        <w:t>Run:</w:t>
+      </w:r>
+    </w:p>
+    <w:p>
+      <w:pPr>
+        <w:ind w:left="1080"/>
+        <w:outlineLvl w:val="0"/>
+        <w:rPr>
+          <w:sz w:val="28"/>
+          <w:szCs w:val="28"/>
+        </w:rPr>
+      </w:pPr>
+      <w:r>
+        <w:rPr>
+          <w:sz w:val="28"/>
+          <w:szCs w:val="28"/>
+        </w:rPr>
+        <w:t>Myenv/Scripts/avtiavte</w:t>
+      </w:r>
+    </w:p>
+    <w:p>
+      <w:pPr>
+        <w:ind w:left="1080"/>
+        <w:outlineLvl w:val="0"/>
+        <w:rPr>
+          <w:sz w:val="28"/>
+          <w:szCs w:val="28"/>
+        </w:rPr>
+      </w:pPr>
+      <w:r>
+        <w:rPr>
+          <w:sz w:val="28"/>
+          <w:szCs w:val="28"/>
+        </w:rPr>
+        <w:t>jupyter notebook</w:t>
+      </w:r>
+    </w:p>
+    <w:p>
+      <w:pPr>
+        <w:ind w:left="1080"/>
+        <w:outlineLvl w:val="0"/>
+        <w:rPr>
+          <w:sz w:val="28"/>
+          <w:szCs w:val="28"/>
+        </w:rPr>
+      </w:pPr>
+      <w:r>
+        <w:rPr>
+          <w:sz w:val="28"/>
+          <w:szCs w:val="28"/>
+        </w:rPr>
+        <w:t>tại màn hình của jupyter chọn run -&gt; run all cell</w:t>
       </w:r>
     </w:p>
     <w:sectPr>
@@ -192,6 +789,362 @@
 <file path=word/numbering.xml><?xml version="1.0" encoding="utf-8"?>
 <w:numbering xmlns:wpc="http://schemas.microsoft.com/office/word/2010/wordprocessingCanvas" xmlns:cx="http://schemas.microsoft.com/office/drawing/2014/chartex" xmlns:cx1="http://schemas.microsoft.com/office/drawing/2015/9/8/chartex" xmlns:cx2="http://schemas.microsoft.com/office/drawing/2015/10/21/chartex" xmlns:cx3="http://schemas.microsoft.com/office/drawing/2016/5/9/chartex" xmlns:cx4="http://schemas.microsoft.com/office/drawing/2016/5/10/chartex" xmlns:cx5="http://schemas.microsoft.com/office/drawing/2016/5/11/chartex" xmlns:cx6="http://schemas.microsoft.com/office/drawing/2016/5/12/chartex" xmlns:cx7="http://schemas.microsoft.com/office/drawing/2016/5/13/chartex" xmlns:cx8="http://schemas.microsoft.com/office/drawing/2016/5/14/chartex" xmlns:mc="http://schemas.openxmlformats.org/markup-compatibility/2006" xmlns:aink="http://schemas.microsoft.com/office/drawing/2016/ink" xmlns:am3d="http://schemas.microsoft.com/office/drawing/2017/model3d" xmlns:o="urn:schemas-microsoft-com:office:office" xmlns:oel="http://schemas.microsoft.com/office/2019/extlst" xmlns:r="http://schemas.openxmlformats.org/officeDocument/2006/relationships" xmlns:m="http://schemas.openxmlformats.org/officeDocument/2006/math" xmlns:v="urn:schemas-microsoft-com:vml" xmlns:wp14="http://schemas.microsoft.com/office/word/2010/wordprocessingDrawing" xmlns:wp="http://schemas.openxmlformats.org/drawingml/2006/wordprocessingDrawing" xmlns:w10="urn:schemas-microsoft-com:office:word" xmlns:w="http://schemas.openxmlformats.org/wordprocessingml/2006/main" xmlns:w14="http://schemas.microsoft.com/office/word/2010/wordml" xmlns:w15="http://schemas.microsoft.com/office/word/2012/wordml" xmlns:w16cex="http://schemas.microsoft.com/office/word/2018/wordml/cex" xmlns:w16cid="http://schemas.microsoft.com/office/word/2016/wordml/cid" xmlns:w16="http://schemas.microsoft.com/office/word/2018/wordml" xmlns:w16du="http://schemas.microsoft.com/office/word/2023/wordml/word16du" xmlns:w16sdtdh="http://schemas.microsoft.com/office/word/2020/wordml/sdtdatahash" xmlns:w16se="http://schemas.microsoft.com/office/word/2015/wordml/symex" xmlns:wpg="http://schemas.microsoft.com/office/word/2010/wordprocessingGroup" xmlns:wpi="http://schemas.microsoft.com/office/word/2010/wordprocessingInk" xmlns:wne="http://schemas.microsoft.com/office/word/2006/wordml" xmlns:wps="http://schemas.microsoft.com/office/word/2010/wordprocessingShape" mc:Ignorable="w14 w15 w16se w16cid w16 w16cex w16sdtdh w16du wp14">
   <w:abstractNum w:abstractNumId="0" w15:restartNumberingAfterBreak="0">
+    <w:nsid w:val="085A0AE3"/>
+    <w:multiLevelType w:val="hybridMultilevel"/>
+    <w:tmpl w:val="BE369224"/>
+    <w:lvl w:ilvl="0" w:tplc="1F402722">
+      <w:start w:val="2"/>
+      <w:numFmt w:val="decimal"/>
+      <w:lvlText w:val="%1."/>
+      <w:lvlJc w:val="left"/>
+      <w:pPr>
+        <w:ind w:left="1080" w:hanging="360"/>
+      </w:pPr>
+      <w:rPr>
+        <w:rFonts w:hint="default"/>
+      </w:rPr>
+    </w:lvl>
+    <w:lvl w:ilvl="1" w:tplc="04090019" w:tentative="1">
+      <w:start w:val="1"/>
+      <w:numFmt w:val="lowerLetter"/>
+      <w:lvlText w:val="%2."/>
+      <w:lvlJc w:val="left"/>
+      <w:pPr>
+        <w:ind w:left="1800" w:hanging="360"/>
+      </w:pPr>
+    </w:lvl>
+    <w:lvl w:ilvl="2" w:tplc="0409001B" w:tentative="1">
+      <w:start w:val="1"/>
+      <w:numFmt w:val="lowerRoman"/>
+      <w:lvlText w:val="%3."/>
+      <w:lvlJc w:val="right"/>
+      <w:pPr>
+        <w:ind w:left="2520" w:hanging="180"/>
+      </w:pPr>
+    </w:lvl>
+    <w:lvl w:ilvl="3" w:tplc="0409000F" w:tentative="1">
+      <w:start w:val="1"/>
+      <w:numFmt w:val="decimal"/>
+      <w:lvlText w:val="%4."/>
+      <w:lvlJc w:val="left"/>
+      <w:pPr>
+        <w:ind w:left="3240" w:hanging="360"/>
+      </w:pPr>
+    </w:lvl>
+    <w:lvl w:ilvl="4" w:tplc="04090019" w:tentative="1">
+      <w:start w:val="1"/>
+      <w:numFmt w:val="lowerLetter"/>
+      <w:lvlText w:val="%5."/>
+      <w:lvlJc w:val="left"/>
+      <w:pPr>
+        <w:ind w:left="3960" w:hanging="360"/>
+      </w:pPr>
+    </w:lvl>
+    <w:lvl w:ilvl="5" w:tplc="0409001B" w:tentative="1">
+      <w:start w:val="1"/>
+      <w:numFmt w:val="lowerRoman"/>
+      <w:lvlText w:val="%6."/>
+      <w:lvlJc w:val="right"/>
+      <w:pPr>
+        <w:ind w:left="4680" w:hanging="180"/>
+      </w:pPr>
+    </w:lvl>
+    <w:lvl w:ilvl="6" w:tplc="0409000F" w:tentative="1">
+      <w:start w:val="1"/>
+      <w:numFmt w:val="decimal"/>
+      <w:lvlText w:val="%7."/>
+      <w:lvlJc w:val="left"/>
+      <w:pPr>
+        <w:ind w:left="5400" w:hanging="360"/>
+      </w:pPr>
+    </w:lvl>
+    <w:lvl w:ilvl="7" w:tplc="04090019" w:tentative="1">
+      <w:start w:val="1"/>
+      <w:numFmt w:val="lowerLetter"/>
+      <w:lvlText w:val="%8."/>
+      <w:lvlJc w:val="left"/>
+      <w:pPr>
+        <w:ind w:left="6120" w:hanging="360"/>
+      </w:pPr>
+    </w:lvl>
+    <w:lvl w:ilvl="8" w:tplc="0409001B" w:tentative="1">
+      <w:start w:val="1"/>
+      <w:numFmt w:val="lowerRoman"/>
+      <w:lvlText w:val="%9."/>
+      <w:lvlJc w:val="right"/>
+      <w:pPr>
+        <w:ind w:left="6840" w:hanging="180"/>
+      </w:pPr>
+    </w:lvl>
+  </w:abstractNum>
+  <w:abstractNum w:abstractNumId="1" w15:restartNumberingAfterBreak="0">
+    <w:nsid w:val="17D572A3"/>
+    <w:multiLevelType w:val="hybridMultilevel"/>
+    <w:tmpl w:val="AD284AE0"/>
+    <w:lvl w:ilvl="0" w:tplc="509E21BC">
+      <w:start w:val="4"/>
+      <w:numFmt w:val="upperRoman"/>
+      <w:lvlText w:val="%1."/>
+      <w:lvlJc w:val="left"/>
+      <w:pPr>
+        <w:ind w:left="1080" w:hanging="720"/>
+      </w:pPr>
+      <w:rPr>
+        <w:rFonts w:hint="default"/>
+      </w:rPr>
+    </w:lvl>
+    <w:lvl w:ilvl="1" w:tplc="04090019" w:tentative="1">
+      <w:start w:val="1"/>
+      <w:numFmt w:val="lowerLetter"/>
+      <w:lvlText w:val="%2."/>
+      <w:lvlJc w:val="left"/>
+      <w:pPr>
+        <w:ind w:left="1440" w:hanging="360"/>
+      </w:pPr>
+    </w:lvl>
+    <w:lvl w:ilvl="2" w:tplc="0409001B" w:tentative="1">
+      <w:start w:val="1"/>
+      <w:numFmt w:val="lowerRoman"/>
+      <w:lvlText w:val="%3."/>
+      <w:lvlJc w:val="right"/>
+      <w:pPr>
+        <w:ind w:left="2160" w:hanging="180"/>
+      </w:pPr>
+    </w:lvl>
+    <w:lvl w:ilvl="3" w:tplc="0409000F" w:tentative="1">
+      <w:start w:val="1"/>
+      <w:numFmt w:val="decimal"/>
+      <w:lvlText w:val="%4."/>
+      <w:lvlJc w:val="left"/>
+      <w:pPr>
+        <w:ind w:left="2880" w:hanging="360"/>
+      </w:pPr>
+    </w:lvl>
+    <w:lvl w:ilvl="4" w:tplc="04090019" w:tentative="1">
+      <w:start w:val="1"/>
+      <w:numFmt w:val="lowerLetter"/>
+      <w:lvlText w:val="%5."/>
+      <w:lvlJc w:val="left"/>
+      <w:pPr>
+        <w:ind w:left="3600" w:hanging="360"/>
+      </w:pPr>
+    </w:lvl>
+    <w:lvl w:ilvl="5" w:tplc="0409001B" w:tentative="1">
+      <w:start w:val="1"/>
+      <w:numFmt w:val="lowerRoman"/>
+      <w:lvlText w:val="%6."/>
+      <w:lvlJc w:val="right"/>
+      <w:pPr>
+        <w:ind w:left="4320" w:hanging="180"/>
+      </w:pPr>
+    </w:lvl>
+    <w:lvl w:ilvl="6" w:tplc="0409000F" w:tentative="1">
+      <w:start w:val="1"/>
+      <w:numFmt w:val="decimal"/>
+      <w:lvlText w:val="%7."/>
+      <w:lvlJc w:val="left"/>
+      <w:pPr>
+        <w:ind w:left="5040" w:hanging="360"/>
+      </w:pPr>
+    </w:lvl>
+    <w:lvl w:ilvl="7" w:tplc="04090019" w:tentative="1">
+      <w:start w:val="1"/>
+      <w:numFmt w:val="lowerLetter"/>
+      <w:lvlText w:val="%8."/>
+      <w:lvlJc w:val="left"/>
+      <w:pPr>
+        <w:ind w:left="5760" w:hanging="360"/>
+      </w:pPr>
+    </w:lvl>
+    <w:lvl w:ilvl="8" w:tplc="0409001B" w:tentative="1">
+      <w:start w:val="1"/>
+      <w:numFmt w:val="lowerRoman"/>
+      <w:lvlText w:val="%9."/>
+      <w:lvlJc w:val="right"/>
+      <w:pPr>
+        <w:ind w:left="6480" w:hanging="180"/>
+      </w:pPr>
+    </w:lvl>
+  </w:abstractNum>
+  <w:abstractNum w:abstractNumId="2" w15:restartNumberingAfterBreak="0">
+    <w:nsid w:val="429E718A"/>
+    <w:multiLevelType w:val="hybridMultilevel"/>
+    <w:tmpl w:val="392A8EDC"/>
+    <w:lvl w:ilvl="0" w:tplc="A080D7E0">
+      <w:start w:val="1"/>
+      <w:numFmt w:val="decimal"/>
+      <w:lvlText w:val="%1."/>
+      <w:lvlJc w:val="left"/>
+      <w:pPr>
+        <w:ind w:left="1080" w:hanging="360"/>
+      </w:pPr>
+      <w:rPr>
+        <w:rFonts w:hint="default"/>
+      </w:rPr>
+    </w:lvl>
+    <w:lvl w:ilvl="1" w:tplc="04090019">
+      <w:start w:val="1"/>
+      <w:numFmt w:val="lowerLetter"/>
+      <w:lvlText w:val="%2."/>
+      <w:lvlJc w:val="left"/>
+      <w:pPr>
+        <w:ind w:left="1800" w:hanging="360"/>
+      </w:pPr>
+    </w:lvl>
+    <w:lvl w:ilvl="2" w:tplc="0409001B" w:tentative="1">
+      <w:start w:val="1"/>
+      <w:numFmt w:val="lowerRoman"/>
+      <w:lvlText w:val="%3."/>
+      <w:lvlJc w:val="right"/>
+      <w:pPr>
+        <w:ind w:left="2520" w:hanging="180"/>
+      </w:pPr>
+    </w:lvl>
+    <w:lvl w:ilvl="3" w:tplc="0409000F" w:tentative="1">
+      <w:start w:val="1"/>
+      <w:numFmt w:val="decimal"/>
+      <w:lvlText w:val="%4."/>
+      <w:lvlJc w:val="left"/>
+      <w:pPr>
+        <w:ind w:left="3240" w:hanging="360"/>
+      </w:pPr>
+    </w:lvl>
+    <w:lvl w:ilvl="4" w:tplc="04090019" w:tentative="1">
+      <w:start w:val="1"/>
+      <w:numFmt w:val="lowerLetter"/>
+      <w:lvlText w:val="%5."/>
+      <w:lvlJc w:val="left"/>
+      <w:pPr>
+        <w:ind w:left="3960" w:hanging="360"/>
+      </w:pPr>
+    </w:lvl>
+    <w:lvl w:ilvl="5" w:tplc="0409001B" w:tentative="1">
+      <w:start w:val="1"/>
+      <w:numFmt w:val="lowerRoman"/>
+      <w:lvlText w:val="%6."/>
+      <w:lvlJc w:val="right"/>
+      <w:pPr>
+        <w:ind w:left="4680" w:hanging="180"/>
+      </w:pPr>
+    </w:lvl>
+    <w:lvl w:ilvl="6" w:tplc="0409000F" w:tentative="1">
+      <w:start w:val="1"/>
+      <w:numFmt w:val="decimal"/>
+      <w:lvlText w:val="%7."/>
+      <w:lvlJc w:val="left"/>
+      <w:pPr>
+        <w:ind w:left="5400" w:hanging="360"/>
+      </w:pPr>
+    </w:lvl>
+    <w:lvl w:ilvl="7" w:tplc="04090019" w:tentative="1">
+      <w:start w:val="1"/>
+      <w:numFmt w:val="lowerLetter"/>
+      <w:lvlText w:val="%8."/>
+      <w:lvlJc w:val="left"/>
+      <w:pPr>
+        <w:ind w:left="6120" w:hanging="360"/>
+      </w:pPr>
+    </w:lvl>
+    <w:lvl w:ilvl="8" w:tplc="0409001B" w:tentative="1">
+      <w:start w:val="1"/>
+      <w:numFmt w:val="lowerRoman"/>
+      <w:lvlText w:val="%9."/>
+      <w:lvlJc w:val="right"/>
+      <w:pPr>
+        <w:ind w:left="6840" w:hanging="180"/>
+      </w:pPr>
+    </w:lvl>
+  </w:abstractNum>
+  <w:abstractNum w:abstractNumId="3" w15:restartNumberingAfterBreak="0">
+    <w:nsid w:val="4A707D0D"/>
+    <w:multiLevelType w:val="hybridMultilevel"/>
+    <w:tmpl w:val="098A6104"/>
+    <w:lvl w:ilvl="0" w:tplc="ECE23A54">
+      <w:start w:val="1"/>
+      <w:numFmt w:val="decimal"/>
+      <w:lvlText w:val="%1."/>
+      <w:lvlJc w:val="left"/>
+      <w:pPr>
+        <w:ind w:left="1080" w:hanging="360"/>
+      </w:pPr>
+      <w:rPr>
+        <w:rFonts w:hint="default"/>
+      </w:rPr>
+    </w:lvl>
+    <w:lvl w:ilvl="1" w:tplc="04090019">
+      <w:start w:val="1"/>
+      <w:numFmt w:val="lowerLetter"/>
+      <w:lvlText w:val="%2."/>
+      <w:lvlJc w:val="left"/>
+      <w:pPr>
+        <w:ind w:left="1800" w:hanging="360"/>
+      </w:pPr>
+    </w:lvl>
+    <w:lvl w:ilvl="2" w:tplc="0409001B" w:tentative="1">
+      <w:start w:val="1"/>
+      <w:numFmt w:val="lowerRoman"/>
+      <w:lvlText w:val="%3."/>
+      <w:lvlJc w:val="right"/>
+      <w:pPr>
+        <w:ind w:left="2520" w:hanging="180"/>
+      </w:pPr>
+    </w:lvl>
+    <w:lvl w:ilvl="3" w:tplc="0409000F" w:tentative="1">
+      <w:start w:val="1"/>
+      <w:numFmt w:val="decimal"/>
+      <w:lvlText w:val="%4."/>
+      <w:lvlJc w:val="left"/>
+      <w:pPr>
+        <w:ind w:left="3240" w:hanging="360"/>
+      </w:pPr>
+    </w:lvl>
+    <w:lvl w:ilvl="4" w:tplc="04090019" w:tentative="1">
+      <w:start w:val="1"/>
+      <w:numFmt w:val="lowerLetter"/>
+      <w:lvlText w:val="%5."/>
+      <w:lvlJc w:val="left"/>
+      <w:pPr>
+        <w:ind w:left="3960" w:hanging="360"/>
+      </w:pPr>
+    </w:lvl>
+    <w:lvl w:ilvl="5" w:tplc="0409001B" w:tentative="1">
+      <w:start w:val="1"/>
+      <w:numFmt w:val="lowerRoman"/>
+      <w:lvlText w:val="%6."/>
+      <w:lvlJc w:val="right"/>
+      <w:pPr>
+        <w:ind w:left="4680" w:hanging="180"/>
+      </w:pPr>
+    </w:lvl>
+    <w:lvl w:ilvl="6" w:tplc="0409000F" w:tentative="1">
+      <w:start w:val="1"/>
+      <w:numFmt w:val="decimal"/>
+      <w:lvlText w:val="%7."/>
+      <w:lvlJc w:val="left"/>
+      <w:pPr>
+        <w:ind w:left="5400" w:hanging="360"/>
+      </w:pPr>
+    </w:lvl>
+    <w:lvl w:ilvl="7" w:tplc="04090019" w:tentative="1">
+      <w:start w:val="1"/>
+      <w:numFmt w:val="lowerLetter"/>
+      <w:lvlText w:val="%8."/>
+      <w:lvlJc w:val="left"/>
+      <w:pPr>
+        <w:ind w:left="6120" w:hanging="360"/>
+      </w:pPr>
+    </w:lvl>
+    <w:lvl w:ilvl="8" w:tplc="0409001B" w:tentative="1">
+      <w:start w:val="1"/>
+      <w:numFmt w:val="lowerRoman"/>
+      <w:lvlText w:val="%9."/>
+      <w:lvlJc w:val="right"/>
+      <w:pPr>
+        <w:ind w:left="6840" w:hanging="180"/>
+      </w:pPr>
+    </w:lvl>
+  </w:abstractNum>
+  <w:abstractNum w:abstractNumId="4" w15:restartNumberingAfterBreak="0">
     <w:nsid w:val="60D10A34"/>
     <w:multiLevelType w:val="hybridMultilevel"/>
     <w:tmpl w:val="A34E82B8"/>
@@ -303,7 +1256,141 @@
       </w:rPr>
     </w:lvl>
   </w:abstractNum>
+  <w:abstractNum w:abstractNumId="5" w15:restartNumberingAfterBreak="0">
+    <w:nsid w:val="7E8B7F73"/>
+    <w:multiLevelType w:val="hybridMultilevel"/>
+    <w:tmpl w:val="5A90C78C"/>
+    <w:lvl w:ilvl="0" w:tplc="D1042C72">
+      <w:start w:val="1"/>
+      <w:numFmt w:val="upperRoman"/>
+      <w:lvlText w:val="%1."/>
+      <w:lvlJc w:val="left"/>
+      <w:pPr>
+        <w:ind w:left="1080" w:hanging="720"/>
+      </w:pPr>
+      <w:rPr>
+        <w:rFonts w:hint="default"/>
+      </w:rPr>
+    </w:lvl>
+    <w:lvl w:ilvl="1" w:tplc="04090019" w:tentative="1">
+      <w:start w:val="1"/>
+      <w:numFmt w:val="lowerLetter"/>
+      <w:lvlText w:val="%2."/>
+      <w:lvlJc w:val="left"/>
+      <w:pPr>
+        <w:ind w:left="1440" w:hanging="360"/>
+      </w:pPr>
+    </w:lvl>
+    <w:lvl w:ilvl="2" w:tplc="0409001B" w:tentative="1">
+      <w:start w:val="1"/>
+      <w:numFmt w:val="lowerRoman"/>
+      <w:lvlText w:val="%3."/>
+      <w:lvlJc w:val="right"/>
+      <w:pPr>
+        <w:ind w:left="2160" w:hanging="180"/>
+      </w:pPr>
+    </w:lvl>
+    <w:lvl w:ilvl="3" w:tplc="0409000F" w:tentative="1">
+      <w:start w:val="1"/>
+      <w:numFmt w:val="decimal"/>
+      <w:lvlText w:val="%4."/>
+      <w:lvlJc w:val="left"/>
+      <w:pPr>
+        <w:ind w:left="2880" w:hanging="360"/>
+      </w:pPr>
+    </w:lvl>
+    <w:lvl w:ilvl="4" w:tplc="04090019" w:tentative="1">
+      <w:start w:val="1"/>
+      <w:numFmt w:val="lowerLetter"/>
+      <w:lvlText w:val="%5."/>
+      <w:lvlJc w:val="left"/>
+      <w:pPr>
+        <w:ind w:left="3600" w:hanging="360"/>
+      </w:pPr>
+    </w:lvl>
+    <w:lvl w:ilvl="5" w:tplc="0409001B" w:tentative="1">
+      <w:start w:val="1"/>
+      <w:numFmt w:val="lowerRoman"/>
+      <w:lvlText w:val="%6."/>
+      <w:lvlJc w:val="right"/>
+      <w:pPr>
+        <w:ind w:left="4320" w:hanging="180"/>
+      </w:pPr>
+    </w:lvl>
+    <w:lvl w:ilvl="6" w:tplc="0409000F" w:tentative="1">
+      <w:start w:val="1"/>
+      <w:numFmt w:val="decimal"/>
+      <w:lvlText w:val="%7."/>
+      <w:lvlJc w:val="left"/>
+      <w:pPr>
+        <w:ind w:left="5040" w:hanging="360"/>
+      </w:pPr>
+    </w:lvl>
+    <w:lvl w:ilvl="7" w:tplc="04090019" w:tentative="1">
+      <w:start w:val="1"/>
+      <w:numFmt w:val="lowerLetter"/>
+      <w:lvlText w:val="%8."/>
+      <w:lvlJc w:val="left"/>
+      <w:pPr>
+        <w:ind w:left="5760" w:hanging="360"/>
+      </w:pPr>
+    </w:lvl>
+    <w:lvl w:ilvl="8" w:tplc="0409001B" w:tentative="1">
+      <w:start w:val="1"/>
+      <w:numFmt w:val="lowerRoman"/>
+      <w:lvlText w:val="%9."/>
+      <w:lvlJc w:val="right"/>
+      <w:pPr>
+        <w:ind w:left="6480" w:hanging="180"/>
+      </w:pPr>
+    </w:lvl>
+  </w:abstractNum>
   <w:num w:numId="1" w16cid:durableId="433134838">
+    <w:abstractNumId w:val="4"/>
+  </w:num>
+  <w:num w:numId="2" w16cid:durableId="1596212126">
+    <w:abstractNumId w:val="2"/>
+  </w:num>
+  <w:num w:numId="3" w16cid:durableId="1055396038">
+    <w:abstractNumId w:val="2"/>
+    <w:lvlOverride w:ilvl="0">
+      <w:startOverride w:val="1"/>
+    </w:lvlOverride>
+    <w:lvlOverride w:ilvl="1">
+      <w:startOverride w:val="1"/>
+    </w:lvlOverride>
+    <w:lvlOverride w:ilvl="2">
+      <w:startOverride w:val="1"/>
+    </w:lvlOverride>
+    <w:lvlOverride w:ilvl="3">
+      <w:startOverride w:val="1"/>
+    </w:lvlOverride>
+    <w:lvlOverride w:ilvl="4">
+      <w:startOverride w:val="1"/>
+    </w:lvlOverride>
+    <w:lvlOverride w:ilvl="5">
+      <w:startOverride w:val="1"/>
+    </w:lvlOverride>
+    <w:lvlOverride w:ilvl="6">
+      <w:startOverride w:val="1"/>
+    </w:lvlOverride>
+    <w:lvlOverride w:ilvl="7">
+      <w:startOverride w:val="1"/>
+    </w:lvlOverride>
+    <w:lvlOverride w:ilvl="8">
+      <w:startOverride w:val="1"/>
+    </w:lvlOverride>
+  </w:num>
+  <w:num w:numId="4" w16cid:durableId="89356672">
+    <w:abstractNumId w:val="3"/>
+  </w:num>
+  <w:num w:numId="5" w16cid:durableId="1918320267">
+    <w:abstractNumId w:val="1"/>
+  </w:num>
+  <w:num w:numId="6" w16cid:durableId="352458368">
+    <w:abstractNumId w:val="5"/>
+  </w:num>
+  <w:num w:numId="7" w16cid:durableId="383407696">
     <w:abstractNumId w:val="0"/>
   </w:num>
 </w:numbering>

</xml_diff>